<commit_message>
Modificaciones finales de reglas de negocio y pruebas de aceptación
</commit_message>
<xml_diff>
--- a/tercer-entregable/correcciones-segundo entregable.docx
+++ b/tercer-entregable/correcciones-segundo entregable.docx
@@ -154,16 +154,27 @@
           <w:color w:val="FFFFFF" w:themeColor="background1"/>
           <w:highlight w:val="darkGreen"/>
         </w:rPr>
-        <w:t>Requisitos de información: cada ent</w:t>
-      </w:r>
-      <w:bookmarkStart w:id="0" w:name="_GoBack"/>
-      <w:bookmarkEnd w:id="0"/>
-      <w:r>
-        <w:rPr>
-          <w:color w:val="FFFFFF" w:themeColor="background1"/>
-          <w:highlight w:val="darkGreen"/>
-        </w:rPr>
-        <w:t>idad debe tener un requisito de información y estar relacionada claramente en la matriz de trazabilidad clase-RI. Poner obligatoriedad en los atributos que deben ser obligatorios en el sistema para cada una de las entidades.</w:t>
+        <w:t>Requisitos de información: cada entidad debe tener un requisito de información y estar relacionada claramente en la matriz de trazabilidad clase-RI. Poner obligatoriedad en los atributos que deben ser obligatorios en el sistema para cada una de las entidades.</w:t>
+      </w:r>
+    </w:p>
+    <w:p>
+      <w:pPr>
+        <w:pStyle w:val="Prrafodelista"/>
+        <w:numPr>
+          <w:ilvl w:val="0"/>
+          <w:numId w:val="3"/>
+        </w:numPr>
+        <w:rPr>
+          <w:color w:val="FFFFFF" w:themeColor="background1"/>
+          <w:highlight w:val="darkGreen"/>
+        </w:rPr>
+      </w:pPr>
+      <w:r>
+        <w:rPr>
+          <w:color w:val="FFFFFF" w:themeColor="background1"/>
+          <w:highlight w:val="darkGreen"/>
+        </w:rPr>
+        <w:t>Pruebas de aceptación: revisarlas y colocar identificadores unívocos.</w:t>
       </w:r>
     </w:p>
     <w:p>
@@ -181,7 +192,20 @@
         <w:rPr>
           <w:highlight w:val="red"/>
         </w:rPr>
-        <w:t>Pruebas de aceptación: revisarlas y colocar identificadores unívocos.</w:t>
+        <w:t xml:space="preserve">Requisitos funcionales: revisarlos, quitar los requisitos de máximo detalle funcional, y </w:t>
+      </w:r>
+      <w:r>
+        <w:rPr>
+          <w:b/>
+          <w:highlight w:val="red"/>
+        </w:rPr>
+        <w:t>centrarse en listados e informes</w:t>
+      </w:r>
+      <w:r>
+        <w:rPr>
+          <w:highlight w:val="red"/>
+        </w:rPr>
+        <w:t xml:space="preserve"> (habrá que crearlos casi con seguridad).</w:t>
       </w:r>
     </w:p>
     <w:p>
@@ -192,27 +216,14 @@
           <w:numId w:val="1"/>
         </w:numPr>
         <w:rPr>
-          <w:highlight w:val="red"/>
-        </w:rPr>
-      </w:pPr>
-      <w:r>
-        <w:rPr>
-          <w:highlight w:val="red"/>
-        </w:rPr>
-        <w:t xml:space="preserve">Requisitos funcionales: revisarlos, quitar los requisitos de máximo detalle funcional, y </w:t>
-      </w:r>
-      <w:r>
-        <w:rPr>
-          <w:b/>
-          <w:highlight w:val="red"/>
-        </w:rPr>
-        <w:t>centrarse en listados e informes</w:t>
-      </w:r>
-      <w:r>
-        <w:rPr>
-          <w:highlight w:val="red"/>
-        </w:rPr>
-        <w:t xml:space="preserve"> (habrá que crearlos casi con seguridad).</w:t>
+          <w:highlight w:val="yellow"/>
+        </w:rPr>
+      </w:pPr>
+      <w:r>
+        <w:rPr>
+          <w:highlight w:val="yellow"/>
+        </w:rPr>
+        <w:t>Escenarios de prueba: subrayado de nombres y asociaciones.</w:t>
       </w:r>
     </w:p>
     <w:p>
@@ -230,26 +241,29 @@
         <w:rPr>
           <w:highlight w:val="red"/>
         </w:rPr>
-        <w:t>Escenarios de prueba: subrayado de nombres y asociaciones.</w:t>
-      </w:r>
-    </w:p>
-    <w:p>
-      <w:pPr>
-        <w:pStyle w:val="Prrafodelista"/>
-        <w:numPr>
-          <w:ilvl w:val="0"/>
-          <w:numId w:val="1"/>
-        </w:numPr>
-        <w:rPr>
+        <w:t xml:space="preserve">Matriz de trazabilidad: todas las clases deben tener relación con requisitos de información y las </w:t>
+      </w:r>
+      <w:r>
+        <w:rPr>
+          <w:b/>
           <w:highlight w:val="red"/>
         </w:rPr>
-      </w:pPr>
+        <w:t>restricciones</w:t>
+      </w:r>
       <w:r>
         <w:rPr>
           <w:highlight w:val="red"/>
         </w:rPr>
-        <w:t>Matriz de trazabilidad: todas las clases deben tener relación con requisitos de información y las restricciones con reglas de negocio</w:t>
-      </w:r>
+        <w:t xml:space="preserve"> con reglas de negocio</w:t>
+      </w:r>
+      <w:r>
+        <w:rPr>
+          <w:highlight w:val="red"/>
+        </w:rPr>
+        <w:t>.</w:t>
+      </w:r>
+      <w:bookmarkStart w:id="0" w:name="_GoBack"/>
+      <w:bookmarkEnd w:id="0"/>
     </w:p>
     <w:sectPr>
       <w:pgSz w:w="11906" w:h="16838"/>

</xml_diff>

<commit_message>
Modificación de requisitos funcionales
</commit_message>
<xml_diff>
--- a/tercer-entregable/correcciones-segundo entregable.docx
+++ b/tercer-entregable/correcciones-segundo entregable.docx
@@ -174,7 +174,16 @@
           <w:color w:val="FFFFFF" w:themeColor="background1"/>
           <w:highlight w:val="darkGreen"/>
         </w:rPr>
-        <w:t>Pruebas de aceptación: revisarlas y colocar identificadores unívocos.</w:t>
+        <w:t>Pruebas de acept</w:t>
+      </w:r>
+      <w:bookmarkStart w:id="0" w:name="_GoBack"/>
+      <w:bookmarkEnd w:id="0"/>
+      <w:r>
+        <w:rPr>
+          <w:color w:val="FFFFFF" w:themeColor="background1"/>
+          <w:highlight w:val="darkGreen"/>
+        </w:rPr>
+        <w:t>ación: revisarlas y colocar identificadores unívocos.</w:t>
       </w:r>
     </w:p>
     <w:p>
@@ -185,25 +194,29 @@
           <w:numId w:val="1"/>
         </w:numPr>
         <w:rPr>
-          <w:highlight w:val="red"/>
-        </w:rPr>
-      </w:pPr>
-      <w:r>
-        <w:rPr>
-          <w:highlight w:val="red"/>
+          <w:color w:val="FFFFFF" w:themeColor="background1"/>
+          <w:highlight w:val="darkGreen"/>
+        </w:rPr>
+      </w:pPr>
+      <w:r>
+        <w:rPr>
+          <w:color w:val="FFFFFF" w:themeColor="background1"/>
+          <w:highlight w:val="darkGreen"/>
         </w:rPr>
         <w:t xml:space="preserve">Requisitos funcionales: revisarlos, quitar los requisitos de máximo detalle funcional, y </w:t>
       </w:r>
       <w:r>
         <w:rPr>
           <w:b/>
-          <w:highlight w:val="red"/>
+          <w:color w:val="FFFFFF" w:themeColor="background1"/>
+          <w:highlight w:val="darkGreen"/>
         </w:rPr>
         <w:t>centrarse en listados e informes</w:t>
       </w:r>
       <w:r>
         <w:rPr>
-          <w:highlight w:val="red"/>
+          <w:color w:val="FFFFFF" w:themeColor="background1"/>
+          <w:highlight w:val="darkGreen"/>
         </w:rPr>
         <w:t xml:space="preserve"> (habrá que crearlos casi con seguridad).</w:t>
       </w:r>
@@ -262,8 +275,6 @@
         </w:rPr>
         <w:t>.</w:t>
       </w:r>
-      <w:bookmarkStart w:id="0" w:name="_GoBack"/>
-      <w:bookmarkEnd w:id="0"/>
     </w:p>
     <w:sectPr>
       <w:pgSz w:w="11906" w:h="16838"/>

</xml_diff>

<commit_message>
Tablas con restricciones, secuencias y triggers de secuencias
</commit_message>
<xml_diff>
--- a/tercer-entregable/correcciones-segundo entregable.docx
+++ b/tercer-entregable/correcciones-segundo entregable.docx
@@ -10,8 +10,6 @@
           <w:sz w:val="24"/>
         </w:rPr>
       </w:pPr>
-      <w:bookmarkStart w:id="0" w:name="_GoBack"/>
-      <w:bookmarkEnd w:id="0"/>
       <w:r>
         <w:rPr>
           <w:b/>
@@ -129,8 +127,7 @@
           <w:numId w:val="4"/>
         </w:numPr>
         <w:rPr>
-          <w:color w:val="FFFFFF" w:themeColor="background1"/>
-          <w:highlight w:val="darkGreen"/>
+          <w:color w:val="000000" w:themeColor="text1"/>
         </w:rPr>
       </w:pPr>
       <w:r>
@@ -140,6 +137,60 @@
         </w:rPr>
         <w:t>El problema financiación como entidad de asociación con la asociación financia.</w:t>
       </w:r>
+    </w:p>
+    <w:p>
+      <w:pPr>
+        <w:pStyle w:val="Prrafodelista"/>
+        <w:numPr>
+          <w:ilvl w:val="1"/>
+          <w:numId w:val="4"/>
+        </w:numPr>
+      </w:pPr>
+      <w:r>
+        <w:t xml:space="preserve">En modelo conceptual: donde pone tipo </w:t>
+      </w:r>
+      <w:proofErr w:type="spellStart"/>
+      <w:r>
+        <w:t>Boolean</w:t>
+      </w:r>
+      <w:proofErr w:type="spellEnd"/>
+      <w:r>
+        <w:t xml:space="preserve"> poner </w:t>
+      </w:r>
+      <w:proofErr w:type="spellStart"/>
+      <w:r>
+        <w:t>Integer</w:t>
+      </w:r>
+      <w:proofErr w:type="spellEnd"/>
+      <w:r>
+        <w:t xml:space="preserve"> (se usará 1 como TRUE y 0 como FALSE).</w:t>
+      </w:r>
+    </w:p>
+    <w:p>
+      <w:pPr>
+        <w:pStyle w:val="Prrafodelista"/>
+        <w:numPr>
+          <w:ilvl w:val="1"/>
+          <w:numId w:val="4"/>
+        </w:numPr>
+      </w:pPr>
+      <w:r>
+        <w:t>En modelo conceptual: Institución es incompleta y solapada.</w:t>
+      </w:r>
+    </w:p>
+    <w:p>
+      <w:pPr>
+        <w:pStyle w:val="Prrafodelista"/>
+        <w:numPr>
+          <w:ilvl w:val="1"/>
+          <w:numId w:val="4"/>
+        </w:numPr>
+      </w:pPr>
+      <w:r>
+        <w:t>En modelo conceptual: Cambiar Factura por Recibo.</w:t>
+      </w:r>
+      <w:bookmarkStart w:id="0" w:name="_GoBack"/>
+      <w:bookmarkEnd w:id="0"/>
     </w:p>
     <w:p>
       <w:pPr>
@@ -302,31 +353,36 @@
           <w:numId w:val="1"/>
         </w:numPr>
         <w:rPr>
-          <w:highlight w:val="red"/>
-        </w:rPr>
-      </w:pPr>
-      <w:r>
-        <w:rPr>
-          <w:highlight w:val="red"/>
+          <w:color w:val="FFFFFF" w:themeColor="background1"/>
+          <w:highlight w:val="darkGreen"/>
+        </w:rPr>
+      </w:pPr>
+      <w:r>
+        <w:rPr>
+          <w:color w:val="FFFFFF" w:themeColor="background1"/>
+          <w:highlight w:val="darkGreen"/>
         </w:rPr>
         <w:t xml:space="preserve">Matriz de trazabilidad: todas las clases deben tener relación con requisitos de información y las </w:t>
       </w:r>
       <w:r>
         <w:rPr>
           <w:b/>
-          <w:highlight w:val="red"/>
+          <w:color w:val="FFFFFF" w:themeColor="background1"/>
+          <w:highlight w:val="darkGreen"/>
         </w:rPr>
         <w:t>restricciones</w:t>
       </w:r>
       <w:r>
         <w:rPr>
-          <w:highlight w:val="red"/>
+          <w:color w:val="FFFFFF" w:themeColor="background1"/>
+          <w:highlight w:val="darkGreen"/>
         </w:rPr>
         <w:t xml:space="preserve"> con reglas de negocio</w:t>
       </w:r>
       <w:r>
         <w:rPr>
-          <w:highlight w:val="red"/>
+          <w:color w:val="FFFFFF" w:themeColor="background1"/>
+          <w:highlight w:val="darkGreen"/>
         </w:rPr>
         <w:t>.</w:t>
       </w:r>
@@ -344,6 +400,119 @@
 <file path=word/numbering.xml><?xml version="1.0" encoding="utf-8"?>
 <w:numbering xmlns:wpc="http://schemas.microsoft.com/office/word/2010/wordprocessingCanvas" xmlns:cx="http://schemas.microsoft.com/office/drawing/2014/chartex" xmlns:cx1="http://schemas.microsoft.com/office/drawing/2015/9/8/chartex" xmlns:cx2="http://schemas.microsoft.com/office/drawing/2015/10/21/chartex" xmlns:cx3="http://schemas.microsoft.com/office/drawing/2016/5/9/chartex" xmlns:cx4="http://schemas.microsoft.com/office/drawing/2016/5/10/chartex" xmlns:cx5="http://schemas.microsoft.com/office/drawing/2016/5/11/chartex" xmlns:cx6="http://schemas.microsoft.com/office/drawing/2016/5/12/chartex" xmlns:cx7="http://schemas.microsoft.com/office/drawing/2016/5/13/chartex" xmlns:cx8="http://schemas.microsoft.com/office/drawing/2016/5/14/chartex" xmlns:mc="http://schemas.openxmlformats.org/markup-compatibility/2006" xmlns:aink="http://schemas.microsoft.com/office/drawing/2016/ink" xmlns:am3d="http://schemas.microsoft.com/office/drawing/2017/model3d" xmlns:o="urn:schemas-microsoft-com:office:office" xmlns:r="http://schemas.openxmlformats.org/officeDocument/2006/relationships" xmlns:m="http://schemas.openxmlformats.org/officeDocument/2006/math" xmlns:v="urn:schemas-microsoft-com:vml" xmlns:wp14="http://schemas.microsoft.com/office/word/2010/wordprocessingDrawing" xmlns:wp="http://schemas.openxmlformats.org/drawingml/2006/wordprocessingDrawing" xmlns:w10="urn:schemas-microsoft-com:office:word" xmlns:w="http://schemas.openxmlformats.org/wordprocessingml/2006/main" xmlns:w14="http://schemas.microsoft.com/office/word/2010/wordml" xmlns:w15="http://schemas.microsoft.com/office/word/2012/wordml" xmlns:w16cid="http://schemas.microsoft.com/office/word/2016/wordml/cid" xmlns:w16se="http://schemas.microsoft.com/office/word/2015/wordml/symex" xmlns:wpg="http://schemas.microsoft.com/office/word/2010/wordprocessingGroup" xmlns:wpi="http://schemas.microsoft.com/office/word/2010/wordprocessingInk" xmlns:wne="http://schemas.microsoft.com/office/word/2006/wordml" xmlns:wps="http://schemas.microsoft.com/office/word/2010/wordprocessingShape" mc:Ignorable="w14 w15 w16se w16cid wp14">
   <w:abstractNum w:abstractNumId="0" w15:restartNumberingAfterBreak="0">
+    <w:nsid w:val="02DF4A74"/>
+    <w:multiLevelType w:val="hybridMultilevel"/>
+    <w:tmpl w:val="A3C41142"/>
+    <w:lvl w:ilvl="0" w:tplc="9C3AFE2C">
+      <w:start w:val="1"/>
+      <w:numFmt w:val="bullet"/>
+      <w:lvlText w:val="-"/>
+      <w:lvlJc w:val="left"/>
+      <w:pPr>
+        <w:ind w:left="720" w:hanging="360"/>
+      </w:pPr>
+      <w:rPr>
+        <w:rFonts w:ascii="Calibri" w:eastAsiaTheme="minorHAnsi" w:hAnsi="Calibri" w:cs="Calibri" w:hint="default"/>
+      </w:rPr>
+    </w:lvl>
+    <w:lvl w:ilvl="1" w:tplc="0C0A0003" w:tentative="1">
+      <w:start w:val="1"/>
+      <w:numFmt w:val="bullet"/>
+      <w:lvlText w:val="o"/>
+      <w:lvlJc w:val="left"/>
+      <w:pPr>
+        <w:ind w:left="1440" w:hanging="360"/>
+      </w:pPr>
+      <w:rPr>
+        <w:rFonts w:ascii="Courier New" w:hAnsi="Courier New" w:cs="Courier New" w:hint="default"/>
+      </w:rPr>
+    </w:lvl>
+    <w:lvl w:ilvl="2" w:tplc="0C0A0005" w:tentative="1">
+      <w:start w:val="1"/>
+      <w:numFmt w:val="bullet"/>
+      <w:lvlText w:val=""/>
+      <w:lvlJc w:val="left"/>
+      <w:pPr>
+        <w:ind w:left="2160" w:hanging="360"/>
+      </w:pPr>
+      <w:rPr>
+        <w:rFonts w:ascii="Wingdings" w:hAnsi="Wingdings" w:hint="default"/>
+      </w:rPr>
+    </w:lvl>
+    <w:lvl w:ilvl="3" w:tplc="0C0A0001" w:tentative="1">
+      <w:start w:val="1"/>
+      <w:numFmt w:val="bullet"/>
+      <w:lvlText w:val=""/>
+      <w:lvlJc w:val="left"/>
+      <w:pPr>
+        <w:ind w:left="2880" w:hanging="360"/>
+      </w:pPr>
+      <w:rPr>
+        <w:rFonts w:ascii="Symbol" w:hAnsi="Symbol" w:hint="default"/>
+      </w:rPr>
+    </w:lvl>
+    <w:lvl w:ilvl="4" w:tplc="0C0A0003" w:tentative="1">
+      <w:start w:val="1"/>
+      <w:numFmt w:val="bullet"/>
+      <w:lvlText w:val="o"/>
+      <w:lvlJc w:val="left"/>
+      <w:pPr>
+        <w:ind w:left="3600" w:hanging="360"/>
+      </w:pPr>
+      <w:rPr>
+        <w:rFonts w:ascii="Courier New" w:hAnsi="Courier New" w:cs="Courier New" w:hint="default"/>
+      </w:rPr>
+    </w:lvl>
+    <w:lvl w:ilvl="5" w:tplc="0C0A0005" w:tentative="1">
+      <w:start w:val="1"/>
+      <w:numFmt w:val="bullet"/>
+      <w:lvlText w:val=""/>
+      <w:lvlJc w:val="left"/>
+      <w:pPr>
+        <w:ind w:left="4320" w:hanging="360"/>
+      </w:pPr>
+      <w:rPr>
+        <w:rFonts w:ascii="Wingdings" w:hAnsi="Wingdings" w:hint="default"/>
+      </w:rPr>
+    </w:lvl>
+    <w:lvl w:ilvl="6" w:tplc="0C0A0001" w:tentative="1">
+      <w:start w:val="1"/>
+      <w:numFmt w:val="bullet"/>
+      <w:lvlText w:val=""/>
+      <w:lvlJc w:val="left"/>
+      <w:pPr>
+        <w:ind w:left="5040" w:hanging="360"/>
+      </w:pPr>
+      <w:rPr>
+        <w:rFonts w:ascii="Symbol" w:hAnsi="Symbol" w:hint="default"/>
+      </w:rPr>
+    </w:lvl>
+    <w:lvl w:ilvl="7" w:tplc="0C0A0003" w:tentative="1">
+      <w:start w:val="1"/>
+      <w:numFmt w:val="bullet"/>
+      <w:lvlText w:val="o"/>
+      <w:lvlJc w:val="left"/>
+      <w:pPr>
+        <w:ind w:left="5760" w:hanging="360"/>
+      </w:pPr>
+      <w:rPr>
+        <w:rFonts w:ascii="Courier New" w:hAnsi="Courier New" w:cs="Courier New" w:hint="default"/>
+      </w:rPr>
+    </w:lvl>
+    <w:lvl w:ilvl="8" w:tplc="0C0A0005" w:tentative="1">
+      <w:start w:val="1"/>
+      <w:numFmt w:val="bullet"/>
+      <w:lvlText w:val=""/>
+      <w:lvlJc w:val="left"/>
+      <w:pPr>
+        <w:ind w:left="6480" w:hanging="360"/>
+      </w:pPr>
+      <w:rPr>
+        <w:rFonts w:ascii="Wingdings" w:hAnsi="Wingdings" w:hint="default"/>
+      </w:rPr>
+    </w:lvl>
+  </w:abstractNum>
+  <w:abstractNum w:abstractNumId="1" w15:restartNumberingAfterBreak="0">
     <w:nsid w:val="0CAA7F9D"/>
     <w:multiLevelType w:val="hybridMultilevel"/>
     <w:tmpl w:val="400A3D40"/>
@@ -456,7 +625,7 @@
       </w:rPr>
     </w:lvl>
   </w:abstractNum>
-  <w:abstractNum w:abstractNumId="1" w15:restartNumberingAfterBreak="0">
+  <w:abstractNum w:abstractNumId="2" w15:restartNumberingAfterBreak="0">
     <w:nsid w:val="2AF24950"/>
     <w:multiLevelType w:val="hybridMultilevel"/>
     <w:tmpl w:val="347ABA62"/>
@@ -569,10 +738,10 @@
       </w:rPr>
     </w:lvl>
   </w:abstractNum>
-  <w:abstractNum w:abstractNumId="2" w15:restartNumberingAfterBreak="0">
+  <w:abstractNum w:abstractNumId="3" w15:restartNumberingAfterBreak="0">
     <w:nsid w:val="40F24DEA"/>
     <w:multiLevelType w:val="hybridMultilevel"/>
-    <w:tmpl w:val="B9F20DB8"/>
+    <w:tmpl w:val="5F9EB7DA"/>
     <w:lvl w:ilvl="0" w:tplc="0C0A0001">
       <w:start w:val="1"/>
       <w:numFmt w:val="bullet"/>
@@ -585,7 +754,7 @@
         <w:rFonts w:ascii="Symbol" w:hAnsi="Symbol" w:hint="default"/>
       </w:rPr>
     </w:lvl>
-    <w:lvl w:ilvl="1" w:tplc="6A56ED60">
+    <w:lvl w:ilvl="1" w:tplc="BDD8B0F6">
       <w:numFmt w:val="bullet"/>
       <w:lvlText w:val="-"/>
       <w:lvlJc w:val="left"/>
@@ -594,6 +763,7 @@
       </w:pPr>
       <w:rPr>
         <w:rFonts w:ascii="Calibri" w:eastAsiaTheme="minorHAnsi" w:hAnsi="Calibri" w:cs="Calibri" w:hint="default"/>
+        <w:color w:val="auto"/>
       </w:rPr>
     </w:lvl>
     <w:lvl w:ilvl="2" w:tplc="0C0A0005">
@@ -681,7 +851,7 @@
       </w:rPr>
     </w:lvl>
   </w:abstractNum>
-  <w:abstractNum w:abstractNumId="3" w15:restartNumberingAfterBreak="0">
+  <w:abstractNum w:abstractNumId="4" w15:restartNumberingAfterBreak="0">
     <w:nsid w:val="77497956"/>
     <w:multiLevelType w:val="hybridMultilevel"/>
     <w:tmpl w:val="4162DBBE"/>
@@ -794,16 +964,19 @@
     </w:lvl>
   </w:abstractNum>
   <w:num w:numId="1">
+    <w:abstractNumId w:val="2"/>
+  </w:num>
+  <w:num w:numId="2">
+    <w:abstractNumId w:val="4"/>
+  </w:num>
+  <w:num w:numId="3">
     <w:abstractNumId w:val="1"/>
   </w:num>
-  <w:num w:numId="2">
+  <w:num w:numId="4">
     <w:abstractNumId w:val="3"/>
   </w:num>
-  <w:num w:numId="3">
+  <w:num w:numId="5">
     <w:abstractNumId w:val="0"/>
-  </w:num>
-  <w:num w:numId="4">
-    <w:abstractNumId w:val="2"/>
   </w:num>
 </w:numbering>
 </file>

</xml_diff>